<commit_message>
Lab 3 on system and software engineering
</commit_message>
<xml_diff>
--- a/6 Семестр/СиПИ/ЛР3 Смирнов АА БИВТ-20-1.docx
+++ b/6 Семестр/СиПИ/ЛР3 Смирнов АА БИВТ-20-1.docx
@@ -179,7 +179,7 @@
           <w:rFonts w:eastAsia="Times New Roman" w:cs="Times New Roman"/>
           <w:sz w:val="22"/>
           <w:szCs w:val="24"/>
-          <w:lang w:val="en-US" w:eastAsia="ru-RU"/>
+          <w:lang w:eastAsia="ru-RU"/>
         </w:rPr>
       </w:pPr>
       <w:r>
@@ -384,19 +384,8 @@
           <w:szCs w:val="24"/>
           <w:lang w:eastAsia="ru-RU"/>
         </w:rPr>
-        <w:t xml:space="preserve">Смирнов </w:t>
-      </w:r>
-      <w:proofErr w:type="gramStart"/>
-      <w:r>
-        <w:rPr>
-          <w:rFonts w:eastAsia="Times New Roman" w:cs="Times New Roman"/>
-          <w:color w:val="000000"/>
-          <w:szCs w:val="24"/>
-          <w:lang w:eastAsia="ru-RU"/>
-        </w:rPr>
-        <w:t>А.А.</w:t>
-      </w:r>
-      <w:proofErr w:type="gramEnd"/>
+        <w:t>Смирнов А.А.</w:t>
+      </w:r>
     </w:p>
     <w:p>
       <w:pPr>
@@ -460,13 +449,8 @@
         </w:rPr>
       </w:pPr>
       <w:r>
-        <w:t xml:space="preserve">Козлов </w:t>
-      </w:r>
-      <w:proofErr w:type="gramStart"/>
-      <w:r>
-        <w:t>М.Е.</w:t>
-      </w:r>
-      <w:proofErr w:type="gramEnd"/>
+        <w:t>Козлов М.Е.</w:t>
+      </w:r>
       <w:r>
         <w:rPr>
           <w:rFonts w:eastAsia="Times New Roman" w:cs="Times New Roman"/>
@@ -630,11 +614,18 @@
       <w:r>
         <w:t xml:space="preserve"> </w:t>
       </w:r>
-      <w:proofErr w:type="spellStart"/>
-      <w:r>
-        <w:t>фы</w:t>
-      </w:r>
-      <w:proofErr w:type="spellEnd"/>
+      <w:r>
+        <w:t xml:space="preserve">научиться работать со списками, наборами и геоданными в </w:t>
+      </w:r>
+      <w:r>
+        <w:rPr>
+          <w:lang w:val="en-US"/>
+        </w:rPr>
+        <w:t>Redis</w:t>
+      </w:r>
+      <w:r>
+        <w:t>.</w:t>
+      </w:r>
     </w:p>
     <w:p>
       <w:pPr>
@@ -657,6 +648,9 @@
         <w:pStyle w:val="a3"/>
       </w:pPr>
       <w:r>
+        <w:rPr>
+          <w:noProof/>
+        </w:rPr>
         <w:drawing>
           <wp:inline distT="0" distB="0" distL="0" distR="0" wp14:anchorId="3F203C5B" wp14:editId="52B84872">
             <wp:extent cx="4505954" cy="3248478"/>
@@ -699,6 +693,50 @@
         <w:pStyle w:val="a3"/>
       </w:pPr>
       <w:r>
+        <w:t>Рисунок 1</w:t>
+      </w:r>
+      <w:r>
+        <w:t>.1</w:t>
+      </w:r>
+      <w:r>
+        <w:t xml:space="preserve"> – Операции </w:t>
+      </w:r>
+      <w:r>
+        <w:rPr>
+          <w:lang w:val="en-US"/>
+        </w:rPr>
+        <w:t>rpush</w:t>
+      </w:r>
+      <w:r>
+        <w:t xml:space="preserve">, </w:t>
+      </w:r>
+      <w:r>
+        <w:rPr>
+          <w:lang w:val="en-US"/>
+        </w:rPr>
+        <w:t>lpush</w:t>
+      </w:r>
+      <w:r>
+        <w:t xml:space="preserve">, </w:t>
+      </w:r>
+      <w:r>
+        <w:rPr>
+          <w:lang w:val="en-US"/>
+        </w:rPr>
+        <w:t>lrange</w:t>
+      </w:r>
+      <w:r>
+        <w:t>.</w:t>
+      </w:r>
+    </w:p>
+    <w:p>
+      <w:pPr>
+        <w:pStyle w:val="a3"/>
+      </w:pPr>
+      <w:r>
+        <w:rPr>
+          <w:noProof/>
+        </w:rPr>
         <w:drawing>
           <wp:inline distT="0" distB="0" distL="0" distR="0" wp14:anchorId="437AE5B3" wp14:editId="5CCAD3AD">
             <wp:extent cx="3620005" cy="3277057"/>
@@ -741,11 +779,46 @@
         <w:pStyle w:val="a3"/>
       </w:pPr>
       <w:r>
+        <w:t xml:space="preserve">Рисунок </w:t>
+      </w:r>
+      <w:r>
+        <w:rPr>
+          <w:lang w:val="en-US"/>
+        </w:rPr>
+        <w:t>1.2</w:t>
+      </w:r>
+      <w:r>
+        <w:rPr>
+          <w:lang w:val="en-US"/>
+        </w:rPr>
+        <w:t xml:space="preserve"> – </w:t>
+      </w:r>
+      <w:r>
+        <w:t xml:space="preserve">Операции </w:t>
+      </w:r>
+      <w:r>
+        <w:rPr>
+          <w:lang w:val="en-US"/>
+        </w:rPr>
+        <w:t>lpop, lrange</w:t>
+      </w:r>
+      <w:r>
+        <w:t>.</w:t>
+      </w:r>
+    </w:p>
+    <w:p>
+      <w:pPr>
+        <w:pStyle w:val="a3"/>
+      </w:pPr>
+      <w:r>
+        <w:rPr>
+          <w:noProof/>
+        </w:rPr>
         <w:lastRenderedPageBreak/>
         <w:drawing>
-          <wp:inline distT="0" distB="0" distL="0" distR="0" wp14:anchorId="68AB4059" wp14:editId="4D2833D8">
-            <wp:extent cx="3448531" cy="2495898"/>
-            <wp:effectExtent l="0" t="0" r="0" b="0"/>
+          <wp:inline distT="0" distB="0" distL="0" distR="0" wp14:anchorId="68AB4059" wp14:editId="3E9DD58E">
+            <wp:extent cx="4569323" cy="3307080"/>
+            <wp:effectExtent l="0" t="0" r="3175" b="7620"/>
             <wp:docPr id="3" name="Рисунок 3" descr="Изображение выглядит как текст&#10;&#10;Автоматически созданное описание"/>
             <wp:cNvGraphicFramePr>
               <a:graphicFrameLocks xmlns:a="http://schemas.openxmlformats.org/drawingml/2006/main" noChangeAspect="1"/>
@@ -766,7 +839,7 @@
                   <pic:spPr>
                     <a:xfrm>
                       <a:off x="0" y="0"/>
-                      <a:ext cx="3448531" cy="2495898"/>
+                      <a:ext cx="4577150" cy="3312745"/>
                     </a:xfrm>
                     <a:prstGeom prst="rect">
                       <a:avLst/>
@@ -782,12 +855,53 @@
     <w:p>
       <w:pPr>
         <w:pStyle w:val="a3"/>
-      </w:pPr>
-      <w:r>
+        <w:rPr>
+          <w:lang w:val="en-US"/>
+        </w:rPr>
+      </w:pPr>
+      <w:r>
+        <w:t xml:space="preserve">Рисунок </w:t>
+      </w:r>
+      <w:r>
+        <w:rPr>
+          <w:lang w:val="en-US"/>
+        </w:rPr>
+        <w:t>1.</w:t>
+      </w:r>
+      <w:r>
+        <w:t>3</w:t>
+      </w:r>
+      <w:r>
+        <w:rPr>
+          <w:lang w:val="en-US"/>
+        </w:rPr>
+        <w:t xml:space="preserve"> – </w:t>
+      </w:r>
+      <w:r>
+        <w:t xml:space="preserve">Операции </w:t>
+      </w:r>
+      <w:r>
+        <w:rPr>
+          <w:lang w:val="en-US"/>
+        </w:rPr>
+        <w:t>rpop, lrange</w:t>
+      </w:r>
+      <w:r>
+        <w:t>.</w:t>
+      </w:r>
+    </w:p>
+    <w:p>
+      <w:pPr>
+        <w:pStyle w:val="a3"/>
+      </w:pPr>
+      <w:r>
+        <w:rPr>
+          <w:noProof/>
+        </w:rPr>
         <w:drawing>
-          <wp:inline distT="0" distB="0" distL="0" distR="0" wp14:anchorId="35DDB168" wp14:editId="14EBA625">
-            <wp:extent cx="3562847" cy="3620005"/>
-            <wp:effectExtent l="0" t="0" r="0" b="0"/>
+          <wp:inline distT="0" distB="0" distL="0" distR="0" wp14:anchorId="35DDB168" wp14:editId="7E942FCA">
+            <wp:extent cx="4589806" cy="4663440"/>
+            <wp:effectExtent l="0" t="0" r="1270" b="3810"/>
             <wp:docPr id="5" name="Рисунок 5" descr="Изображение выглядит как текст&#10;&#10;Автоматически созданное описание"/>
             <wp:cNvGraphicFramePr>
               <a:graphicFrameLocks xmlns:a="http://schemas.openxmlformats.org/drawingml/2006/main" noChangeAspect="1"/>
@@ -808,7 +922,7 @@
                   <pic:spPr>
                     <a:xfrm>
                       <a:off x="0" y="0"/>
-                      <a:ext cx="3562847" cy="3620005"/>
+                      <a:ext cx="4597742" cy="4671503"/>
                     </a:xfrm>
                     <a:prstGeom prst="rect">
                       <a:avLst/>
@@ -823,6 +937,69 @@
     </w:p>
     <w:p>
       <w:pPr>
+        <w:pStyle w:val="a3"/>
+      </w:pPr>
+      <w:r>
+        <w:t xml:space="preserve">Рисунок </w:t>
+      </w:r>
+      <w:r>
+        <w:rPr>
+          <w:lang w:val="en-US"/>
+        </w:rPr>
+        <w:t>1.</w:t>
+      </w:r>
+      <w:r>
+        <w:t>4</w:t>
+      </w:r>
+      <w:r>
+        <w:rPr>
+          <w:lang w:val="en-US"/>
+        </w:rPr>
+        <w:t xml:space="preserve"> – </w:t>
+      </w:r>
+      <w:r>
+        <w:t xml:space="preserve">Операции </w:t>
+      </w:r>
+      <w:r>
+        <w:rPr>
+          <w:lang w:val="en-US"/>
+        </w:rPr>
+        <w:t>lrange, ltrim</w:t>
+      </w:r>
+      <w:r>
+        <w:t>.</w:t>
+      </w:r>
+    </w:p>
+    <w:p>
+      <w:pPr>
+        <w:pStyle w:val="a3"/>
+      </w:pPr>
+    </w:p>
+    <w:p>
+      <w:pPr>
+        <w:pStyle w:val="a3"/>
+      </w:pPr>
+    </w:p>
+    <w:p>
+      <w:pPr>
+        <w:pStyle w:val="a3"/>
+      </w:pPr>
+    </w:p>
+    <w:p>
+      <w:pPr>
+        <w:pStyle w:val="a3"/>
+      </w:pPr>
+    </w:p>
+    <w:p>
+      <w:pPr>
+        <w:pStyle w:val="a3"/>
+        <w:rPr>
+          <w:lang w:val="en-US"/>
+        </w:rPr>
+      </w:pPr>
+    </w:p>
+    <w:p>
+      <w:pPr>
         <w:pStyle w:val="2"/>
       </w:pPr>
       <w:r>
@@ -844,13 +1021,13 @@
       </w:pPr>
       <w:r>
         <w:rPr>
-          <w:lang w:val="en-US"/>
-        </w:rPr>
-        <w:lastRenderedPageBreak/>
+          <w:noProof/>
+          <w:lang w:val="en-US"/>
+        </w:rPr>
         <w:drawing>
-          <wp:inline distT="0" distB="0" distL="0" distR="0" wp14:anchorId="35008A1E" wp14:editId="7D7884C0">
-            <wp:extent cx="5768340" cy="3294521"/>
-            <wp:effectExtent l="0" t="0" r="3810" b="1270"/>
+          <wp:inline distT="0" distB="0" distL="0" distR="0" wp14:anchorId="35008A1E" wp14:editId="06B697D6">
+            <wp:extent cx="5990456" cy="3421380"/>
+            <wp:effectExtent l="0" t="0" r="0" b="7620"/>
             <wp:docPr id="6" name="Рисунок 6" descr="Изображение выглядит как текст&#10;&#10;Автоматически созданное описание"/>
             <wp:cNvGraphicFramePr>
               <a:graphicFrameLocks xmlns:a="http://schemas.openxmlformats.org/drawingml/2006/main" noChangeAspect="1"/>
@@ -871,7 +1048,7 @@
                   <pic:spPr>
                     <a:xfrm>
                       <a:off x="0" y="0"/>
-                      <a:ext cx="5770886" cy="3295975"/>
+                      <a:ext cx="6005137" cy="3429765"/>
                     </a:xfrm>
                     <a:prstGeom prst="rect">
                       <a:avLst/>
@@ -892,13 +1069,64 @@
         </w:rPr>
       </w:pPr>
       <w:r>
-        <w:rPr>
+        <w:t>Рисунок</w:t>
+      </w:r>
+      <w:r>
+        <w:rPr>
+          <w:lang w:val="en-US"/>
+        </w:rPr>
+        <w:t xml:space="preserve"> </w:t>
+      </w:r>
+      <w:r>
+        <w:rPr>
+          <w:lang w:val="en-US"/>
+        </w:rPr>
+        <w:t>2.1</w:t>
+      </w:r>
+      <w:r>
+        <w:rPr>
+          <w:lang w:val="en-US"/>
+        </w:rPr>
+        <w:t xml:space="preserve"> – </w:t>
+      </w:r>
+      <w:r>
+        <w:t>Операции</w:t>
+      </w:r>
+      <w:r>
+        <w:rPr>
+          <w:lang w:val="en-US"/>
+        </w:rPr>
+        <w:t xml:space="preserve"> </w:t>
+      </w:r>
+      <w:r>
+        <w:rPr>
+          <w:lang w:val="en-US"/>
+        </w:rPr>
+        <w:t>sadd, smemders, sismember, sinter</w:t>
+      </w:r>
+      <w:r>
+        <w:rPr>
+          <w:lang w:val="en-US"/>
+        </w:rPr>
+        <w:t>.</w:t>
+      </w:r>
+    </w:p>
+    <w:p>
+      <w:pPr>
+        <w:pStyle w:val="a3"/>
+        <w:rPr>
+          <w:lang w:val="en-US"/>
+        </w:rPr>
+      </w:pPr>
+      <w:r>
+        <w:rPr>
+          <w:noProof/>
           <w:lang w:val="en-US"/>
         </w:rPr>
         <w:drawing>
-          <wp:inline distT="0" distB="0" distL="0" distR="0" wp14:anchorId="011BF2C1" wp14:editId="283C97C1">
-            <wp:extent cx="3458058" cy="2314898"/>
-            <wp:effectExtent l="0" t="0" r="9525" b="9525"/>
+          <wp:inline distT="0" distB="0" distL="0" distR="0" wp14:anchorId="011BF2C1" wp14:editId="16A4676F">
+            <wp:extent cx="4632867" cy="3101340"/>
+            <wp:effectExtent l="0" t="0" r="0" b="3810"/>
             <wp:docPr id="8" name="Рисунок 8" descr="Изображение выглядит как текст&#10;&#10;Автоматически созданное описание"/>
             <wp:cNvGraphicFramePr>
               <a:graphicFrameLocks xmlns:a="http://schemas.openxmlformats.org/drawingml/2006/main" noChangeAspect="1"/>
@@ -919,7 +1147,7 @@
                   <pic:spPr>
                     <a:xfrm>
                       <a:off x="0" y="0"/>
-                      <a:ext cx="3458058" cy="2314898"/>
+                      <a:ext cx="4640868" cy="3106696"/>
                     </a:xfrm>
                     <a:prstGeom prst="rect">
                       <a:avLst/>
@@ -934,9 +1162,60 @@
     </w:p>
     <w:p>
       <w:pPr>
+        <w:pStyle w:val="a3"/>
+      </w:pPr>
+      <w:r>
+        <w:t xml:space="preserve">Рисунок </w:t>
+      </w:r>
+      <w:r>
+        <w:rPr>
+          <w:lang w:val="en-US"/>
+        </w:rPr>
+        <w:t>2.2</w:t>
+      </w:r>
+      <w:r>
+        <w:rPr>
+          <w:lang w:val="en-US"/>
+        </w:rPr>
+        <w:t xml:space="preserve"> – </w:t>
+      </w:r>
+      <w:r>
+        <w:t xml:space="preserve">Операции </w:t>
+      </w:r>
+      <w:r>
+        <w:rPr>
+          <w:lang w:val="en-US"/>
+        </w:rPr>
+        <w:t>sunion, spop</w:t>
+      </w:r>
+      <w:r>
+        <w:t>.</w:t>
+      </w:r>
+    </w:p>
+    <w:p>
+      <w:pPr>
+        <w:pStyle w:val="a3"/>
+      </w:pPr>
+    </w:p>
+    <w:p>
+      <w:pPr>
+        <w:pStyle w:val="a3"/>
+      </w:pPr>
+    </w:p>
+    <w:p>
+      <w:pPr>
+        <w:pStyle w:val="a3"/>
+        <w:rPr>
+          <w:lang w:val="en-US"/>
+        </w:rPr>
+      </w:pPr>
+    </w:p>
+    <w:p>
+      <w:pPr>
         <w:pStyle w:val="2"/>
       </w:pPr>
       <w:r>
+        <w:lastRenderedPageBreak/>
         <w:t>Часть 3: Основные операции с сортированными наборами</w:t>
       </w:r>
     </w:p>
@@ -945,7 +1224,9 @@
         <w:pStyle w:val="a3"/>
       </w:pPr>
       <w:r>
-        <w:lastRenderedPageBreak/>
+        <w:rPr>
+          <w:noProof/>
+        </w:rPr>
         <w:drawing>
           <wp:inline distT="0" distB="0" distL="0" distR="0" wp14:anchorId="7A70FF87" wp14:editId="5C07C60B">
             <wp:extent cx="4715533" cy="3029373"/>
@@ -986,8 +1267,46 @@
     <w:p>
       <w:pPr>
         <w:pStyle w:val="a3"/>
-      </w:pPr>
-      <w:r>
+        <w:rPr>
+          <w:lang w:val="en-US"/>
+        </w:rPr>
+      </w:pPr>
+      <w:r>
+        <w:t xml:space="preserve">Рисунок </w:t>
+      </w:r>
+      <w:r>
+        <w:rPr>
+          <w:lang w:val="en-US"/>
+        </w:rPr>
+        <w:t>3.1</w:t>
+      </w:r>
+      <w:r>
+        <w:rPr>
+          <w:lang w:val="en-US"/>
+        </w:rPr>
+        <w:t xml:space="preserve"> – </w:t>
+      </w:r>
+      <w:r>
+        <w:t xml:space="preserve">Операции </w:t>
+      </w:r>
+      <w:r>
+        <w:rPr>
+          <w:lang w:val="en-US"/>
+        </w:rPr>
+        <w:t>zadd, zrange</w:t>
+      </w:r>
+      <w:r>
+        <w:t>.</w:t>
+      </w:r>
+    </w:p>
+    <w:p>
+      <w:pPr>
+        <w:pStyle w:val="a3"/>
+      </w:pPr>
+      <w:r>
+        <w:rPr>
+          <w:noProof/>
+        </w:rPr>
         <w:drawing>
           <wp:inline distT="0" distB="0" distL="0" distR="0" wp14:anchorId="644D0E7E" wp14:editId="35925116">
             <wp:extent cx="5940425" cy="2162810"/>
@@ -1027,6 +1346,38 @@
     </w:p>
     <w:p>
       <w:pPr>
+        <w:pStyle w:val="a3"/>
+        <w:rPr>
+          <w:lang w:val="en-US"/>
+        </w:rPr>
+      </w:pPr>
+      <w:r>
+        <w:t xml:space="preserve">Рисунок </w:t>
+      </w:r>
+      <w:r>
+        <w:rPr>
+          <w:lang w:val="en-US"/>
+        </w:rPr>
+        <w:t>3.</w:t>
+      </w:r>
+      <w:r>
+        <w:rPr>
+          <w:lang w:val="en-US"/>
+        </w:rPr>
+        <w:t>2</w:t>
+      </w:r>
+      <w:r>
+        <w:rPr>
+          <w:lang w:val="en-US"/>
+        </w:rPr>
+        <w:t xml:space="preserve"> –  zrange, zrangebyscores</w:t>
+      </w:r>
+      <w:r>
+        <w:t>.</w:t>
+      </w:r>
+    </w:p>
+    <w:p>
+      <w:pPr>
         <w:pStyle w:val="2"/>
       </w:pPr>
       <w:r>
@@ -1038,6 +1389,9 @@
         <w:pStyle w:val="a3"/>
       </w:pPr>
       <w:r>
+        <w:rPr>
+          <w:noProof/>
+        </w:rPr>
         <w:drawing>
           <wp:inline distT="0" distB="0" distL="0" distR="0" wp14:anchorId="5F3EEE98" wp14:editId="58A063B9">
             <wp:extent cx="5940425" cy="1098550"/>
@@ -1078,21 +1432,37 @@
     <w:p>
       <w:pPr>
         <w:pStyle w:val="a3"/>
-      </w:pPr>
-    </w:p>
-    <w:p/>
-    <w:p>
-      <w:pPr>
-        <w:ind w:firstLine="0"/>
-        <w:rPr>
-          <w:rFonts w:cs="Times New Roman"/>
-        </w:rPr>
-      </w:pPr>
-    </w:p>
-    <w:p>
-      <w:pPr>
-        <w:ind w:firstLine="0"/>
-      </w:pPr>
+        <w:rPr>
+          <w:lang w:val="en-US"/>
+        </w:rPr>
+      </w:pPr>
+      <w:r>
+        <w:t xml:space="preserve">Рисунок </w:t>
+      </w:r>
+      <w:r>
+        <w:rPr>
+          <w:lang w:val="en-US"/>
+        </w:rPr>
+        <w:t>4.1</w:t>
+      </w:r>
+      <w:r>
+        <w:rPr>
+          <w:lang w:val="en-US"/>
+        </w:rPr>
+        <w:t xml:space="preserve"> – </w:t>
+      </w:r>
+      <w:r>
+        <w:t xml:space="preserve">Операции </w:t>
+      </w:r>
+      <w:r>
+        <w:rPr>
+          <w:lang w:val="en-US"/>
+        </w:rPr>
+        <w:t>GEOADD, DEODIST</w:t>
+      </w:r>
+      <w:r>
+        <w:t>.</w:t>
+      </w:r>
     </w:p>
     <w:p>
       <w:pPr>
@@ -1107,11 +1477,18 @@
       <w:r>
         <w:t xml:space="preserve"> </w:t>
       </w:r>
-      <w:proofErr w:type="spellStart"/>
-      <w:r>
-        <w:t>ывф</w:t>
-      </w:r>
-      <w:proofErr w:type="spellEnd"/>
+      <w:r>
+        <w:t xml:space="preserve">в результате выполнения лабораторной работы я научился работать со списками, наборами и геоданными в </w:t>
+      </w:r>
+      <w:r>
+        <w:rPr>
+          <w:lang w:val="en-US"/>
+        </w:rPr>
+        <w:t>Redis</w:t>
+      </w:r>
+      <w:r>
+        <w:t>.</w:t>
+      </w:r>
     </w:p>
     <w:sectPr>
       <w:pgSz w:w="11906" w:h="16838"/>
@@ -1246,6 +1623,7 @@
     <w:lsdException w:name="HTML Sample" w:semiHidden="1" w:unhideWhenUsed="1"/>
     <w:lsdException w:name="HTML Typewriter" w:semiHidden="1" w:unhideWhenUsed="1"/>
     <w:lsdException w:name="HTML Variable" w:semiHidden="1" w:unhideWhenUsed="1"/>
+    <w:lsdException w:name="Normal Table" w:semiHidden="1" w:unhideWhenUsed="1"/>
     <w:lsdException w:name="annotation subject" w:semiHidden="1" w:unhideWhenUsed="1"/>
     <w:lsdException w:name="No List" w:semiHidden="1" w:unhideWhenUsed="1"/>
     <w:lsdException w:name="Outline List 1" w:semiHidden="1" w:unhideWhenUsed="1"/>
@@ -1288,8 +1666,11 @@
     <w:lsdException w:name="Table Contemporary" w:semiHidden="1" w:unhideWhenUsed="1"/>
     <w:lsdException w:name="Table Elegant" w:semiHidden="1" w:unhideWhenUsed="1"/>
     <w:lsdException w:name="Table Professional" w:semiHidden="1" w:unhideWhenUsed="1"/>
+    <w:lsdException w:name="Table Subtle 1" w:semiHidden="1" w:unhideWhenUsed="1"/>
     <w:lsdException w:name="Table Subtle 2" w:semiHidden="1" w:unhideWhenUsed="1"/>
     <w:lsdException w:name="Table Web 1" w:semiHidden="1" w:unhideWhenUsed="1"/>
+    <w:lsdException w:name="Table Web 2" w:semiHidden="1" w:unhideWhenUsed="1"/>
+    <w:lsdException w:name="Table Web 3" w:semiHidden="1" w:unhideWhenUsed="1"/>
     <w:lsdException w:name="Balloon Text" w:semiHidden="1" w:unhideWhenUsed="1"/>
     <w:lsdException w:name="Table Grid" w:uiPriority="39"/>
     <w:lsdException w:name="Table Theme" w:semiHidden="1" w:unhideWhenUsed="1"/>

</xml_diff>